<commit_message>
Blueprint has coordinate markers to make placing easier.
</commit_message>
<xml_diff>
--- a/Level 3A Redesign.docx
+++ b/Level 3A Redesign.docx
@@ -4,7 +4,12 @@
   <w:body>
     <w:p>
       <w:r>
-        <w:t xml:space="preserve">Level 3 </w:t>
+        <w:t>Level 3</w:t>
+      </w:r>
+      <w:bookmarkStart w:id="0" w:name="_GoBack"/>
+      <w:bookmarkEnd w:id="0"/>
+      <w:r>
+        <w:t xml:space="preserve"> </w:t>
       </w:r>
       <w:r>
         <w:t xml:space="preserve">Teleportation </w:t>
@@ -153,8 +158,6 @@
       </w:r>
     </w:p>
     <w:p>
-      <w:bookmarkStart w:id="0" w:name="_GoBack"/>
-      <w:bookmarkEnd w:id="0"/>
       <w:r>
         <w:rPr>
           <w:noProof/>

</xml_diff>